<commit_message>
Complete docs-recopilation local need to fix template generation
</commit_message>
<xml_diff>
--- a/recopilations/CONSEJO DIRECTIVO/2024/councils/1-ConsejoRec/temp/1.docx
+++ b/recopilations/CONSEJO DIRECTIVO/2024/councils/1-ConsejoRec/temp/1.docx
@@ -13,8 +13,32 @@
           <w:szCs w:val="20"/>
         </w:rPr>
       </w:pPr>
-      <w:bookmarkStart w:colFirst="0" w:colLast="0" w:name="_gjdgxs" w:id="0"/>
+      <w:bookmarkStart w:colFirst="0" w:colLast="0" w:name="_zb8c0p68go01" w:id="0"/>
       <w:bookmarkEnd w:id="0"/>
+      <w:r>
+        <w:rPr>
+          <w:rFonts w:ascii="Cambria" w:cs="Cambria" w:eastAsia="Cambria" w:hAnsi="Cambria"/>
+          <w:i w:val="1"/>
+          <w:sz w:val="20"/>
+          <w:szCs w:val="20"/>
+          <w:rtl w:val="0"/>
+        </w:rPr>
+        <w:t xml:space="preserve">Doc1</w:t>
+      </w:r>
+    </w:p>
+    <w:p>
+      <w:pPr>
+        <w:spacing w:line="240" w:lineRule="auto"/>
+        <w:jc w:val="both"/>
+        <w:rPr>
+          <w:rFonts w:ascii="Cambria" w:cs="Cambria" w:eastAsia="Cambria" w:hAnsi="Cambria"/>
+          <w:i w:val="1"/>
+          <w:sz w:val="20"/>
+          <w:szCs w:val="20"/>
+        </w:rPr>
+      </w:pPr>
+      <w:bookmarkStart w:colFirst="0" w:colLast="0" w:name="_gjdgxs" w:id="1"/>
+      <w:bookmarkEnd w:id="1"/>
       <w:r>
         <w:rPr>
           <w:rFonts w:ascii="Cambria" w:cs="Cambria" w:eastAsia="Cambria" w:hAnsi="Cambria"/>
@@ -116,7 +140,7 @@
           <w:szCs w:val="20"/>
           <w:rtl w:val="0"/>
         </w:rPr>
-        <w:t xml:space="preserve"/>
+        <w:t xml:space="preserve"> </w:t>
       </w:r>
       <w:r>
         <w:rPr>
@@ -232,14 +256,219 @@
         </w:rPr>
       </w:r>
     </w:p>
-    <w:sectPr>
-      <w:headerReference r:id="rId6" w:type="default"/>
-      <w:pgSz w:h="15840" w:w="12240" w:orient="portrait"/>
-      <w:pgMar w:bottom="1440" w:top="1440" w:left="1440" w:right="1440" w:header="720" w:footer="720"/>
-      <w:pgNumType w:start="1"/>
-    </w:sectPr>
   </w:body>
 </w:document>
+</file>
+
+<file path=word/header1.xml><?xml version="1.0" encoding="utf-8"?>
+<w:hdr xmlns:mc="http://schemas.openxmlformats.org/markup-compatibility/2006" xmlns:o="urn:schemas-microsoft-com:office:office" xmlns:r="http://schemas.openxmlformats.org/officeDocument/2006/relationships" xmlns:m="http://schemas.openxmlformats.org/officeDocument/2006/math" xmlns:v="urn:schemas-microsoft-com:vml" xmlns:wp="http://schemas.openxmlformats.org/drawingml/2006/wordprocessingDrawing" xmlns:w10="urn:schemas-microsoft-com:office:word" xmlns:w="http://schemas.openxmlformats.org/wordprocessingml/2006/main" xmlns:wne="http://schemas.microsoft.com/office/word/2006/wordml" xmlns:sl="http://schemas.openxmlformats.org/schemaLibrary/2006/main" xmlns:a="http://schemas.openxmlformats.org/drawingml/2006/main" xmlns:pic="http://schemas.openxmlformats.org/drawingml/2006/picture" xmlns:c="http://schemas.openxmlformats.org/drawingml/2006/chart" xmlns:lc="http://schemas.openxmlformats.org/drawingml/2006/lockedCanvas" xmlns:dgm="http://schemas.openxmlformats.org/drawingml/2006/diagram" xmlns:wps="http://schemas.microsoft.com/office/word/2010/wordprocessingShape" xmlns:wpg="http://schemas.microsoft.com/office/word/2010/wordprocessingGroup" xmlns:w14="http://schemas.microsoft.com/office/word/2010/wordml" xmlns:w15="http://schemas.microsoft.com/office/word/2012/wordml">
+  <w:p>
+    <w:pPr>
+      <w:spacing w:after="20" w:before="20" w:line="240" w:lineRule="auto"/>
+      <w:jc w:val="center"/>
+      <w:rPr>
+        <w:b w:val="1"/>
+      </w:rPr>
+    </w:pPr>
+    <w:r>
+      <w:rPr>
+        <w:b w:val="1"/>
+        <w:rtl w:val="0"/>
+      </w:rPr>
+      <w:t xml:space="preserve">UNIVERSIDAD TÉCNICA DE AMBATO</w:t>
+    </w:r>
+    <w:r>
+      <w:drawing>
+        <wp:anchor allowOverlap="1" behindDoc="0" distB="114300" distT="114300" distL="114300" distR="114300" hidden="0" layoutInCell="1" locked="0" relativeHeight="0" simplePos="0">
+          <wp:simplePos x="0" y="0"/>
+          <wp:positionH relativeFrom="column">
+            <wp:posOffset>-676273</wp:posOffset>
+          </wp:positionH>
+          <wp:positionV relativeFrom="paragraph">
+            <wp:posOffset>-200023</wp:posOffset>
+          </wp:positionV>
+          <wp:extent cx="676275" cy="676275"/>
+          <wp:effectExtent b="0" l="0" r="0" t="0"/>
+          <wp:wrapSquare wrapText="bothSides" distB="114300" distT="114300" distL="114300" distR="114300"/>
+          <wp:docPr id="1" name="image3.png"/>
+          <a:graphic>
+            <a:graphicData uri="http://schemas.openxmlformats.org/drawingml/2006/picture">
+              <pic:pic>
+                <pic:nvPicPr>
+                  <pic:cNvPr id="0" name="image3.png"/>
+                  <pic:cNvPicPr preferRelativeResize="0"/>
+                </pic:nvPicPr>
+                <pic:blipFill>
+                  <a:blip r:embed="rId1"/>
+                  <a:srcRect b="0" l="0" r="0" t="0"/>
+                  <a:stretch>
+                    <a:fillRect/>
+                  </a:stretch>
+                </pic:blipFill>
+                <pic:spPr>
+                  <a:xfrm>
+                    <a:off x="0" y="0"/>
+                    <a:ext cx="676275" cy="676275"/>
+                  </a:xfrm>
+                  <a:prstGeom prst="rect"/>
+                  <a:ln/>
+                </pic:spPr>
+              </pic:pic>
+            </a:graphicData>
+          </a:graphic>
+        </wp:anchor>
+      </w:drawing>
+    </w:r>
+    <w:r>
+      <w:drawing>
+        <wp:anchor allowOverlap="1" behindDoc="0" distB="114300" distT="114300" distL="114300" distR="114300" hidden="0" layoutInCell="1" locked="0" relativeHeight="0" simplePos="0">
+          <wp:simplePos x="0" y="0"/>
+          <wp:positionH relativeFrom="column">
+            <wp:posOffset>5467350</wp:posOffset>
+          </wp:positionH>
+          <wp:positionV relativeFrom="paragraph">
+            <wp:posOffset>-209548</wp:posOffset>
+          </wp:positionV>
+          <wp:extent cx="923925" cy="695325"/>
+          <wp:effectExtent b="0" l="0" r="0" t="0"/>
+          <wp:wrapSquare wrapText="bothSides" distB="114300" distT="114300" distL="114300" distR="114300"/>
+          <wp:docPr id="3" name="image2.png"/>
+          <a:graphic>
+            <a:graphicData uri="http://schemas.openxmlformats.org/drawingml/2006/picture">
+              <pic:pic>
+                <pic:nvPicPr>
+                  <pic:cNvPr id="0" name="image2.png"/>
+                  <pic:cNvPicPr preferRelativeResize="0"/>
+                </pic:nvPicPr>
+                <pic:blipFill>
+                  <a:blip r:embed="rId2"/>
+                  <a:srcRect b="0" l="0" r="0" t="0"/>
+                  <a:stretch>
+                    <a:fillRect/>
+                  </a:stretch>
+                </pic:blipFill>
+                <pic:spPr>
+                  <a:xfrm>
+                    <a:off x="0" y="0"/>
+                    <a:ext cx="923925" cy="695325"/>
+                  </a:xfrm>
+                  <a:prstGeom prst="rect"/>
+                  <a:ln/>
+                </pic:spPr>
+              </pic:pic>
+            </a:graphicData>
+          </a:graphic>
+        </wp:anchor>
+      </w:drawing>
+    </w:r>
+  </w:p>
+  <w:p>
+    <w:pPr>
+      <w:spacing w:after="20" w:before="20" w:line="240" w:lineRule="auto"/>
+      <w:jc w:val="center"/>
+      <w:rPr>
+        <w:b w:val="1"/>
+      </w:rPr>
+    </w:pPr>
+    <w:r>
+      <w:rPr>
+        <w:b w:val="1"/>
+        <w:rtl w:val="0"/>
+      </w:rPr>
+      <w:t xml:space="preserve">FACULTAD DE INGENIERÍA EN SISTEMAS, ELECTRÓNICA E INDUSTRIAL</w:t>
+    </w:r>
+  </w:p>
+  <w:p>
+    <w:pPr>
+      <w:spacing w:after="20" w:before="20" w:line="240" w:lineRule="auto"/>
+      <w:jc w:val="center"/>
+      <w:rPr>
+        <w:sz w:val="16"/>
+        <w:szCs w:val="16"/>
+      </w:rPr>
+    </w:pPr>
+    <w:r>
+      <w:rPr>
+        <w:sz w:val="16"/>
+        <w:szCs w:val="16"/>
+        <w:rtl w:val="0"/>
+      </w:rPr>
+      <w:t xml:space="preserve">Ciudadela Universitaria (Predios Huachi) Telefax: 03-2851894 – 03-2411537 Correo Electrónico: fisei@uta.edu.ec</w:t>
+    </w:r>
+  </w:p>
+  <w:p>
+    <w:pPr>
+      <w:spacing w:after="20" w:before="20" w:line="240" w:lineRule="auto"/>
+      <w:jc w:val="center"/>
+      <w:rPr>
+        <w:b w:val="1"/>
+        <w:sz w:val="14"/>
+        <w:szCs w:val="14"/>
+      </w:rPr>
+    </w:pPr>
+    <w:r>
+      <w:rPr>
+        <w:b w:val="1"/>
+        <w:sz w:val="14"/>
+        <w:szCs w:val="14"/>
+        <w:rtl w:val="0"/>
+      </w:rPr>
+      <w:t xml:space="preserve">AMBATO – ECUADOR</w:t>
+    </w:r>
+  </w:p>
+  <w:p>
+    <w:pPr>
+      <w:spacing w:after="20" w:before="20" w:line="240" w:lineRule="auto"/>
+      <w:jc w:val="center"/>
+      <w:rPr/>
+    </w:pPr>
+    <w:r>
+      <w:rPr>
+        <w:b w:val="1"/>
+        <w:color w:val="ff0000"/>
+        <w:sz w:val="14"/>
+        <w:szCs w:val="14"/>
+      </w:rPr>
+      <w:drawing>
+        <wp:inline distB="114300" distT="114300" distL="114300" distR="114300">
+          <wp:extent cx="5467350" cy="38100"/>
+          <wp:effectExtent b="0" l="0" r="0" t="0"/>
+          <wp:docPr id="2" name="image1.png"/>
+          <a:graphic>
+            <a:graphicData uri="http://schemas.openxmlformats.org/drawingml/2006/picture">
+              <pic:pic>
+                <pic:nvPicPr>
+                  <pic:cNvPr id="0" name="image1.png"/>
+                  <pic:cNvPicPr preferRelativeResize="0"/>
+                </pic:nvPicPr>
+                <pic:blipFill>
+                  <a:blip r:embed="rId3"/>
+                  <a:srcRect b="0" l="0" r="0" t="0"/>
+                  <a:stretch>
+                    <a:fillRect/>
+                  </a:stretch>
+                </pic:blipFill>
+                <pic:spPr>
+                  <a:xfrm>
+                    <a:off x="0" y="0"/>
+                    <a:ext cx="5467350" cy="38100"/>
+                  </a:xfrm>
+                  <a:prstGeom prst="rect"/>
+                  <a:ln/>
+                </pic:spPr>
+              </pic:pic>
+            </a:graphicData>
+          </a:graphic>
+        </wp:inline>
+      </w:drawing>
+    </w:r>
+    <w:r>
+      <w:rPr>
+        <w:rtl w:val="0"/>
+      </w:rPr>
+    </w:r>
+  </w:p>
+</w:hdr>
 </file>
 
 <file path=word/numbering.xml><?xml version="1.0" encoding="utf-8"?>

</xml_diff>

<commit_message>
Complete docs-recopilation local, and generation of recopilation file complete
</commit_message>
<xml_diff>
--- a/recopilations/CONSEJO DIRECTIVO/2024/councils/1-ConsejoRec/temp/1.docx
+++ b/recopilations/CONSEJO DIRECTIVO/2024/councils/1-ConsejoRec/temp/1.docx
@@ -290,12 +290,12 @@
           <wp:extent cx="676275" cy="676275"/>
           <wp:effectExtent b="0" l="0" r="0" t="0"/>
           <wp:wrapSquare wrapText="bothSides" distB="114300" distT="114300" distL="114300" distR="114300"/>
-          <wp:docPr id="1" name="image3.png"/>
+          <wp:docPr id="1" name="image1.png"/>
           <a:graphic>
             <a:graphicData uri="http://schemas.openxmlformats.org/drawingml/2006/picture">
               <pic:pic>
                 <pic:nvPicPr>
-                  <pic:cNvPr id="0" name="image3.png"/>
+                  <pic:cNvPr id="0" name="image1.png"/>
                   <pic:cNvPicPr preferRelativeResize="0"/>
                 </pic:nvPicPr>
                 <pic:blipFill>
@@ -332,12 +332,12 @@
           <wp:extent cx="923925" cy="695325"/>
           <wp:effectExtent b="0" l="0" r="0" t="0"/>
           <wp:wrapSquare wrapText="bothSides" distB="114300" distT="114300" distL="114300" distR="114300"/>
-          <wp:docPr id="3" name="image2.png"/>
+          <wp:docPr id="3" name="image3.png"/>
           <a:graphic>
             <a:graphicData uri="http://schemas.openxmlformats.org/drawingml/2006/picture">
               <pic:pic>
                 <pic:nvPicPr>
-                  <pic:cNvPr id="0" name="image2.png"/>
+                  <pic:cNvPr id="0" name="image3.png"/>
                   <pic:cNvPicPr preferRelativeResize="0"/>
                 </pic:nvPicPr>
                 <pic:blipFill>
@@ -433,12 +433,12 @@
         <wp:inline distB="114300" distT="114300" distL="114300" distR="114300">
           <wp:extent cx="5467350" cy="38100"/>
           <wp:effectExtent b="0" l="0" r="0" t="0"/>
-          <wp:docPr id="2" name="image1.png"/>
+          <wp:docPr id="2" name="image2.png"/>
           <a:graphic>
             <a:graphicData uri="http://schemas.openxmlformats.org/drawingml/2006/picture">
               <pic:pic>
                 <pic:nvPicPr>
-                  <pic:cNvPr id="0" name="image1.png"/>
+                  <pic:cNvPr id="0" name="image2.png"/>
                   <pic:cNvPicPr preferRelativeResize="0"/>
                 </pic:nvPicPr>
                 <pic:blipFill>

</xml_diff>